<commit_message>
generate word popks ongoing
</commit_message>
<xml_diff>
--- a/public/draft_popks.docx
+++ b/public/draft_popks.docx
@@ -3651,6 +3651,23 @@
       <w:pPr>
         <w:pStyle w:val="2"/>
         <w:ind w:left="2826"/>
+        <w:rPr>
+          <w:rFonts w:hint="default" w:eastAsia="MS Mincho"/>
+          <w:lang w:val="en-US" w:eastAsia="ja-JP"/>
+        </w:rPr>
+      </w:pPr>
+      <w:r>
+        <w:rPr>
+          <w:rFonts w:hint="eastAsia" w:eastAsia="MS Mincho"/>
+          <w:lang w:val="en-US" w:eastAsia="ja-JP"/>
+        </w:rPr>
+        <w:t>PASAL 3</w:t>
+      </w:r>
+    </w:p>
+    <w:p>
+      <w:pPr>
+        <w:pStyle w:val="2"/>
+        <w:ind w:left="2826"/>
       </w:pPr>
       <w:r>
         <w:t>JANGKA WAKTU PERJANJIAN</w:t>
@@ -4604,44 +4621,132 @@
       </w:r>
       <w:r>
         <w:rPr>
-          <w:spacing w:val="29"/>
-          <w:sz w:val="18"/>
-          <w:shd w:val="clear" w:color="auto" w:fill="FFFF00"/>
-        </w:rPr>
-        <w:t xml:space="preserve"> </w:t>
-      </w:r>
-      <w:r>
-        <w:rPr>
-          <w:b/>
-          <w:sz w:val="18"/>
-          <w:shd w:val="clear" w:color="auto" w:fill="FFFF00"/>
-        </w:rPr>
-        <w:t>Rp</w:t>
-      </w:r>
-      <w:r>
-        <w:rPr>
-          <w:b/>
-          <w:spacing w:val="28"/>
-          <w:sz w:val="18"/>
-          <w:shd w:val="clear" w:color="auto" w:fill="FFFF00"/>
-        </w:rPr>
-        <w:t xml:space="preserve"> </w:t>
-      </w:r>
-      <w:r>
-        <w:rPr>
-          <w:b/>
-          <w:color w:val="1F1F1F"/>
-          <w:sz w:val="18"/>
-          <w:shd w:val="clear" w:color="auto" w:fill="FFFF00"/>
-        </w:rPr>
-        <w:t>244.993.540</w:t>
-      </w:r>
-      <w:r>
-        <w:rPr>
-          <w:sz w:val="18"/>
-          <w:shd w:val="clear" w:color="auto" w:fill="FFFF00"/>
-        </w:rPr>
-        <w:t>,-</w:t>
+          <w:rFonts w:hint="eastAsia" w:eastAsia="MS Mincho"/>
+          <w:sz w:val="18"/>
+          <w:lang w:val="en-US" w:eastAsia="ja-JP"/>
+        </w:rPr>
+        <w:t xml:space="preserve"> </w:t>
+      </w:r>
+      <w:r>
+        <w:rPr>
+          <w:rFonts w:hint="eastAsia" w:eastAsia="MS Mincho"/>
+          <w:b/>
+          <w:bCs/>
+          <w:sz w:val="18"/>
+          <w:lang w:val="en-US" w:eastAsia="ja-JP"/>
+        </w:rPr>
+        <w:t xml:space="preserve">Rp ${nominal_fees},- </w:t>
+      </w:r>
+      <w:r>
+        <w:rPr>
+          <w:rFonts w:hint="eastAsia" w:eastAsia="MS Mincho"/>
+          <w:b w:val="0"/>
+          <w:bCs w:val="0"/>
+          <w:sz w:val="18"/>
+          <w:lang w:val="en-US" w:eastAsia="ja-JP"/>
+        </w:rPr>
+        <w:t xml:space="preserve">yang akan dibayarkan seccara Termin sebanyak 4 (empat) kali dalam kurun waktu 1 (satu) Tahun </w:t>
+      </w:r>
+      <w:r>
+        <w:rPr>
+          <w:sz w:val="18"/>
+        </w:rPr>
+        <w:t>dan</w:t>
+      </w:r>
+      <w:r>
+        <w:rPr>
+          <w:spacing w:val="12"/>
+          <w:sz w:val="18"/>
+        </w:rPr>
+        <w:t xml:space="preserve"> </w:t>
+      </w:r>
+      <w:r>
+        <w:rPr>
+          <w:b/>
+          <w:sz w:val="18"/>
+        </w:rPr>
+        <w:t>PIHAK</w:t>
+      </w:r>
+      <w:r>
+        <w:rPr>
+          <w:b/>
+          <w:spacing w:val="-2"/>
+          <w:sz w:val="18"/>
+        </w:rPr>
+        <w:t xml:space="preserve"> </w:t>
+      </w:r>
+      <w:r>
+        <w:rPr>
+          <w:b/>
+          <w:sz w:val="18"/>
+        </w:rPr>
+        <w:t>PENYEDIA</w:t>
+      </w:r>
+      <w:r>
+        <w:rPr>
+          <w:b/>
+          <w:spacing w:val="-2"/>
+          <w:sz w:val="18"/>
+        </w:rPr>
+        <w:t xml:space="preserve"> </w:t>
+      </w:r>
+      <w:r>
+        <w:rPr>
+          <w:sz w:val="18"/>
+        </w:rPr>
+        <w:t>dengan</w:t>
+      </w:r>
+      <w:r>
+        <w:rPr>
+          <w:spacing w:val="-2"/>
+          <w:sz w:val="18"/>
+        </w:rPr>
+        <w:t xml:space="preserve"> </w:t>
+      </w:r>
+      <w:r>
+        <w:rPr>
+          <w:sz w:val="18"/>
+        </w:rPr>
+        <w:t>ini</w:t>
+      </w:r>
+      <w:r>
+        <w:rPr>
+          <w:spacing w:val="-3"/>
+          <w:sz w:val="18"/>
+        </w:rPr>
+        <w:t xml:space="preserve"> </w:t>
+      </w:r>
+      <w:r>
+        <w:rPr>
+          <w:sz w:val="18"/>
+        </w:rPr>
+        <w:t>setuju</w:t>
+      </w:r>
+      <w:r>
+        <w:rPr>
+          <w:spacing w:val="-2"/>
+          <w:sz w:val="18"/>
+        </w:rPr>
+        <w:t xml:space="preserve"> </w:t>
+      </w:r>
+      <w:r>
+        <w:rPr>
+          <w:sz w:val="18"/>
+        </w:rPr>
+        <w:t>pembayaran</w:t>
+      </w:r>
+      <w:r>
+        <w:rPr>
+          <w:spacing w:val="-3"/>
+          <w:sz w:val="18"/>
+        </w:rPr>
+        <w:t xml:space="preserve"> </w:t>
+      </w:r>
+      <w:r>
+        <w:rPr>
+          <w:sz w:val="18"/>
+        </w:rPr>
+        <w:t>dimaksud</w:t>
       </w:r>
       <w:r>
         <w:rPr>
@@ -4652,632 +4757,6 @@
       </w:r>
       <w:r>
         <w:rPr>
-          <w:i/>
-          <w:sz w:val="18"/>
-          <w:shd w:val="clear" w:color="auto" w:fill="FFFF00"/>
-        </w:rPr>
-        <w:t>(Dua</w:t>
-      </w:r>
-      <w:r>
-        <w:rPr>
-          <w:i/>
-          <w:spacing w:val="44"/>
-          <w:sz w:val="18"/>
-          <w:shd w:val="clear" w:color="auto" w:fill="FFFF00"/>
-        </w:rPr>
-        <w:t xml:space="preserve"> </w:t>
-      </w:r>
-      <w:r>
-        <w:rPr>
-          <w:i/>
-          <w:sz w:val="18"/>
-          <w:shd w:val="clear" w:color="auto" w:fill="FFFF00"/>
-        </w:rPr>
-        <w:t>Ratus</w:t>
-      </w:r>
-      <w:r>
-        <w:rPr>
-          <w:i/>
-          <w:spacing w:val="30"/>
-          <w:sz w:val="18"/>
-          <w:shd w:val="clear" w:color="auto" w:fill="FFFF00"/>
-        </w:rPr>
-        <w:t xml:space="preserve"> </w:t>
-      </w:r>
-      <w:r>
-        <w:rPr>
-          <w:i/>
-          <w:sz w:val="18"/>
-          <w:shd w:val="clear" w:color="auto" w:fill="FFFF00"/>
-        </w:rPr>
-        <w:t>Empat</w:t>
-      </w:r>
-      <w:r>
-        <w:rPr>
-          <w:i/>
-          <w:spacing w:val="30"/>
-          <w:sz w:val="18"/>
-          <w:shd w:val="clear" w:color="auto" w:fill="FFFF00"/>
-        </w:rPr>
-        <w:t xml:space="preserve"> </w:t>
-      </w:r>
-      <w:r>
-        <w:rPr>
-          <w:i/>
-          <w:sz w:val="18"/>
-          <w:shd w:val="clear" w:color="auto" w:fill="FFFF00"/>
-        </w:rPr>
-        <w:t>Puluh</w:t>
-      </w:r>
-      <w:r>
-        <w:rPr>
-          <w:i/>
-          <w:spacing w:val="30"/>
-          <w:sz w:val="18"/>
-          <w:shd w:val="clear" w:color="auto" w:fill="FFFF00"/>
-        </w:rPr>
-        <w:t xml:space="preserve"> </w:t>
-      </w:r>
-      <w:r>
-        <w:rPr>
-          <w:i/>
-          <w:sz w:val="18"/>
-          <w:shd w:val="clear" w:color="auto" w:fill="FFFF00"/>
-        </w:rPr>
-        <w:t>Empat</w:t>
-      </w:r>
-      <w:r>
-        <w:rPr>
-          <w:i/>
-          <w:spacing w:val="30"/>
-          <w:sz w:val="18"/>
-          <w:shd w:val="clear" w:color="auto" w:fill="FFFF00"/>
-        </w:rPr>
-        <w:t xml:space="preserve"> </w:t>
-      </w:r>
-      <w:r>
-        <w:rPr>
-          <w:i/>
-          <w:sz w:val="18"/>
-          <w:shd w:val="clear" w:color="auto" w:fill="FFFF00"/>
-        </w:rPr>
-        <w:t>Juta</w:t>
-      </w:r>
-      <w:r>
-        <w:rPr>
-          <w:i/>
-          <w:spacing w:val="30"/>
-          <w:sz w:val="18"/>
-          <w:shd w:val="clear" w:color="auto" w:fill="FFFF00"/>
-        </w:rPr>
-        <w:t xml:space="preserve"> </w:t>
-      </w:r>
-      <w:r>
-        <w:rPr>
-          <w:i/>
-          <w:sz w:val="18"/>
-          <w:shd w:val="clear" w:color="auto" w:fill="FFFF00"/>
-        </w:rPr>
-        <w:t>Sembilan</w:t>
-      </w:r>
-      <w:r>
-        <w:rPr>
-          <w:i/>
-          <w:spacing w:val="30"/>
-          <w:sz w:val="18"/>
-          <w:shd w:val="clear" w:color="auto" w:fill="FFFF00"/>
-        </w:rPr>
-        <w:t xml:space="preserve"> </w:t>
-      </w:r>
-      <w:r>
-        <w:rPr>
-          <w:i/>
-          <w:sz w:val="18"/>
-          <w:shd w:val="clear" w:color="auto" w:fill="FFFF00"/>
-        </w:rPr>
-        <w:t>Ratus</w:t>
-      </w:r>
-      <w:r>
-        <w:rPr>
-          <w:i/>
-          <w:spacing w:val="30"/>
-          <w:sz w:val="18"/>
-          <w:shd w:val="clear" w:color="auto" w:fill="FFFF00"/>
-        </w:rPr>
-        <w:t xml:space="preserve"> </w:t>
-      </w:r>
-      <w:r>
-        <w:rPr>
-          <w:i/>
-          <w:sz w:val="18"/>
-          <w:shd w:val="clear" w:color="auto" w:fill="FFFF00"/>
-        </w:rPr>
-        <w:t>Sembilan</w:t>
-      </w:r>
-      <w:r>
-        <w:rPr>
-          <w:i/>
-          <w:spacing w:val="30"/>
-          <w:sz w:val="18"/>
-          <w:shd w:val="clear" w:color="auto" w:fill="FFFF00"/>
-        </w:rPr>
-        <w:t xml:space="preserve"> </w:t>
-      </w:r>
-      <w:r>
-        <w:rPr>
-          <w:i/>
-          <w:sz w:val="18"/>
-          <w:shd w:val="clear" w:color="auto" w:fill="FFFF00"/>
-        </w:rPr>
-        <w:t>Puluh</w:t>
-      </w:r>
-      <w:r>
-        <w:rPr>
-          <w:i/>
-          <w:spacing w:val="30"/>
-          <w:sz w:val="18"/>
-          <w:shd w:val="clear" w:color="auto" w:fill="FFFF00"/>
-        </w:rPr>
-        <w:t xml:space="preserve"> </w:t>
-      </w:r>
-      <w:r>
-        <w:rPr>
-          <w:i/>
-          <w:sz w:val="18"/>
-          <w:shd w:val="clear" w:color="auto" w:fill="FFFF00"/>
-        </w:rPr>
-        <w:t>Tiga</w:t>
-      </w:r>
-      <w:r>
-        <w:rPr>
-          <w:i/>
-          <w:spacing w:val="30"/>
-          <w:sz w:val="18"/>
-          <w:shd w:val="clear" w:color="auto" w:fill="FFFF00"/>
-        </w:rPr>
-        <w:t xml:space="preserve"> </w:t>
-      </w:r>
-      <w:r>
-        <w:rPr>
-          <w:i/>
-          <w:sz w:val="18"/>
-          <w:shd w:val="clear" w:color="auto" w:fill="FFFF00"/>
-        </w:rPr>
-        <w:t>Ribu</w:t>
-      </w:r>
-      <w:r>
-        <w:rPr>
-          <w:i/>
-          <w:spacing w:val="30"/>
-          <w:sz w:val="18"/>
-          <w:shd w:val="clear" w:color="auto" w:fill="FFFF00"/>
-        </w:rPr>
-        <w:t xml:space="preserve"> </w:t>
-      </w:r>
-      <w:r>
-        <w:rPr>
-          <w:i/>
-          <w:sz w:val="18"/>
-          <w:shd w:val="clear" w:color="auto" w:fill="FFFF00"/>
-        </w:rPr>
-        <w:t>Lima</w:t>
-      </w:r>
-      <w:r>
-        <w:rPr>
-          <w:i/>
-          <w:spacing w:val="30"/>
-          <w:sz w:val="18"/>
-          <w:shd w:val="clear" w:color="auto" w:fill="FFFF00"/>
-        </w:rPr>
-        <w:t xml:space="preserve"> </w:t>
-      </w:r>
-      <w:r>
-        <w:rPr>
-          <w:i/>
-          <w:sz w:val="18"/>
-          <w:shd w:val="clear" w:color="auto" w:fill="FFFF00"/>
-        </w:rPr>
-        <w:t>Ratus</w:t>
-      </w:r>
-      <w:r>
-        <w:rPr>
-          <w:i/>
-          <w:spacing w:val="-60"/>
-          <w:sz w:val="18"/>
-        </w:rPr>
-        <w:t xml:space="preserve"> </w:t>
-      </w:r>
-      <w:r>
-        <w:rPr>
-          <w:i/>
-          <w:sz w:val="18"/>
-          <w:shd w:val="clear" w:color="auto" w:fill="FFFF00"/>
-        </w:rPr>
-        <w:t>Empat</w:t>
-      </w:r>
-      <w:r>
-        <w:rPr>
-          <w:i/>
-          <w:spacing w:val="40"/>
-          <w:sz w:val="18"/>
-          <w:shd w:val="clear" w:color="auto" w:fill="FFFF00"/>
-        </w:rPr>
-        <w:t xml:space="preserve"> </w:t>
-      </w:r>
-      <w:r>
-        <w:rPr>
-          <w:i/>
-          <w:sz w:val="18"/>
-          <w:shd w:val="clear" w:color="auto" w:fill="FFFF00"/>
-        </w:rPr>
-        <w:t>Puluh</w:t>
-      </w:r>
-      <w:r>
-        <w:rPr>
-          <w:i/>
-          <w:spacing w:val="41"/>
-          <w:sz w:val="18"/>
-          <w:shd w:val="clear" w:color="auto" w:fill="FFFF00"/>
-        </w:rPr>
-        <w:t xml:space="preserve"> </w:t>
-      </w:r>
-      <w:r>
-        <w:rPr>
-          <w:i/>
-          <w:sz w:val="18"/>
-          <w:shd w:val="clear" w:color="auto" w:fill="FFFF00"/>
-        </w:rPr>
-        <w:t>Rupiah</w:t>
-      </w:r>
-      <w:r>
-        <w:rPr>
-          <w:sz w:val="18"/>
-          <w:shd w:val="clear" w:color="auto" w:fill="FFFF00"/>
-        </w:rPr>
-        <w:t>)</w:t>
-      </w:r>
-      <w:r>
-        <w:rPr>
-          <w:spacing w:val="41"/>
-          <w:sz w:val="18"/>
-          <w:shd w:val="clear" w:color="auto" w:fill="FFFF00"/>
-        </w:rPr>
-        <w:t xml:space="preserve"> </w:t>
-      </w:r>
-      <w:r>
-        <w:rPr>
-          <w:sz w:val="18"/>
-          <w:shd w:val="clear" w:color="auto" w:fill="FFFF00"/>
-        </w:rPr>
-        <w:t>yang</w:t>
-      </w:r>
-      <w:r>
-        <w:rPr>
-          <w:spacing w:val="40"/>
-          <w:sz w:val="18"/>
-          <w:shd w:val="clear" w:color="auto" w:fill="FFFF00"/>
-        </w:rPr>
-        <w:t xml:space="preserve"> </w:t>
-      </w:r>
-      <w:r>
-        <w:rPr>
-          <w:sz w:val="18"/>
-          <w:shd w:val="clear" w:color="auto" w:fill="FFFF00"/>
-        </w:rPr>
-        <w:t>akan</w:t>
-      </w:r>
-      <w:r>
-        <w:rPr>
-          <w:spacing w:val="41"/>
-          <w:sz w:val="18"/>
-          <w:shd w:val="clear" w:color="auto" w:fill="FFFF00"/>
-        </w:rPr>
-        <w:t xml:space="preserve"> </w:t>
-      </w:r>
-      <w:r>
-        <w:rPr>
-          <w:sz w:val="18"/>
-          <w:shd w:val="clear" w:color="auto" w:fill="FFFF00"/>
-        </w:rPr>
-        <w:t>dibayarkan</w:t>
-      </w:r>
-      <w:r>
-        <w:rPr>
-          <w:spacing w:val="41"/>
-          <w:sz w:val="18"/>
-          <w:shd w:val="clear" w:color="auto" w:fill="FFFF00"/>
-        </w:rPr>
-        <w:t xml:space="preserve"> </w:t>
-      </w:r>
-      <w:r>
-        <w:rPr>
-          <w:sz w:val="18"/>
-          <w:shd w:val="clear" w:color="auto" w:fill="FFFF00"/>
-        </w:rPr>
-        <w:t>secara</w:t>
-      </w:r>
-      <w:r>
-        <w:rPr>
-          <w:spacing w:val="27"/>
-          <w:sz w:val="18"/>
-          <w:shd w:val="clear" w:color="auto" w:fill="FFFF00"/>
-        </w:rPr>
-        <w:t xml:space="preserve"> </w:t>
-      </w:r>
-      <w:r>
-        <w:rPr>
-          <w:sz w:val="18"/>
-          <w:shd w:val="clear" w:color="auto" w:fill="FFFF00"/>
-        </w:rPr>
-        <w:t>Termin</w:t>
-      </w:r>
-      <w:r>
-        <w:rPr>
-          <w:spacing w:val="27"/>
-          <w:sz w:val="18"/>
-          <w:shd w:val="clear" w:color="auto" w:fill="FFFF00"/>
-        </w:rPr>
-        <w:t xml:space="preserve"> </w:t>
-      </w:r>
-      <w:r>
-        <w:rPr>
-          <w:sz w:val="18"/>
-          <w:shd w:val="clear" w:color="auto" w:fill="FFFF00"/>
-        </w:rPr>
-        <w:t>sebanyak</w:t>
-      </w:r>
-      <w:r>
-        <w:rPr>
-          <w:spacing w:val="27"/>
-          <w:sz w:val="18"/>
-          <w:shd w:val="clear" w:color="auto" w:fill="FFFF00"/>
-        </w:rPr>
-        <w:t xml:space="preserve"> </w:t>
-      </w:r>
-      <w:r>
-        <w:rPr>
-          <w:sz w:val="18"/>
-          <w:shd w:val="clear" w:color="auto" w:fill="FFFF00"/>
-        </w:rPr>
-        <w:t>4</w:t>
-      </w:r>
-      <w:r>
-        <w:rPr>
-          <w:spacing w:val="27"/>
-          <w:sz w:val="18"/>
-          <w:shd w:val="clear" w:color="auto" w:fill="FFFF00"/>
-        </w:rPr>
-        <w:t xml:space="preserve"> </w:t>
-      </w:r>
-      <w:r>
-        <w:rPr>
-          <w:sz w:val="18"/>
-          <w:shd w:val="clear" w:color="auto" w:fill="FFFF00"/>
-        </w:rPr>
-        <w:t>(Empat)</w:t>
-      </w:r>
-      <w:r>
-        <w:rPr>
-          <w:spacing w:val="27"/>
-          <w:sz w:val="18"/>
-          <w:shd w:val="clear" w:color="auto" w:fill="FFFF00"/>
-        </w:rPr>
-        <w:t xml:space="preserve"> </w:t>
-      </w:r>
-      <w:r>
-        <w:rPr>
-          <w:sz w:val="18"/>
-          <w:shd w:val="clear" w:color="auto" w:fill="FFFF00"/>
-        </w:rPr>
-        <w:t>kali</w:t>
-      </w:r>
-      <w:r>
-        <w:rPr>
-          <w:spacing w:val="27"/>
-          <w:sz w:val="18"/>
-          <w:shd w:val="clear" w:color="auto" w:fill="FFFF00"/>
-        </w:rPr>
-        <w:t xml:space="preserve"> </w:t>
-      </w:r>
-      <w:r>
-        <w:rPr>
-          <w:sz w:val="18"/>
-          <w:shd w:val="clear" w:color="auto" w:fill="FFFF00"/>
-        </w:rPr>
-        <w:t>dalam</w:t>
-      </w:r>
-      <w:r>
-        <w:rPr>
-          <w:spacing w:val="-61"/>
-          <w:sz w:val="18"/>
-        </w:rPr>
-        <w:t xml:space="preserve"> </w:t>
-      </w:r>
-      <w:r>
-        <w:rPr>
-          <w:sz w:val="18"/>
-          <w:shd w:val="clear" w:color="auto" w:fill="FFFF00"/>
-        </w:rPr>
-        <w:t>kurun</w:t>
-      </w:r>
-      <w:r>
-        <w:rPr>
-          <w:spacing w:val="11"/>
-          <w:sz w:val="18"/>
-          <w:shd w:val="clear" w:color="auto" w:fill="FFFF00"/>
-        </w:rPr>
-        <w:t xml:space="preserve"> </w:t>
-      </w:r>
-      <w:r>
-        <w:rPr>
-          <w:sz w:val="18"/>
-          <w:shd w:val="clear" w:color="auto" w:fill="FFFF00"/>
-        </w:rPr>
-        <w:t>waktu</w:t>
-      </w:r>
-      <w:r>
-        <w:rPr>
-          <w:spacing w:val="12"/>
-          <w:sz w:val="18"/>
-          <w:shd w:val="clear" w:color="auto" w:fill="FFFF00"/>
-        </w:rPr>
-        <w:t xml:space="preserve"> </w:t>
-      </w:r>
-      <w:r>
-        <w:rPr>
-          <w:sz w:val="18"/>
-          <w:shd w:val="clear" w:color="auto" w:fill="FFFF00"/>
-        </w:rPr>
-        <w:t>1</w:t>
-      </w:r>
-      <w:r>
-        <w:rPr>
-          <w:spacing w:val="12"/>
-          <w:sz w:val="18"/>
-          <w:shd w:val="clear" w:color="auto" w:fill="FFFF00"/>
-        </w:rPr>
-        <w:t xml:space="preserve"> </w:t>
-      </w:r>
-      <w:r>
-        <w:rPr>
-          <w:sz w:val="18"/>
-          <w:shd w:val="clear" w:color="auto" w:fill="FFFF00"/>
-        </w:rPr>
-        <w:t>(Satu)</w:t>
-      </w:r>
-      <w:r>
-        <w:rPr>
-          <w:spacing w:val="12"/>
-          <w:sz w:val="18"/>
-          <w:shd w:val="clear" w:color="auto" w:fill="FFFF00"/>
-        </w:rPr>
-        <w:t xml:space="preserve"> </w:t>
-      </w:r>
-      <w:r>
-        <w:rPr>
-          <w:sz w:val="18"/>
-          <w:shd w:val="clear" w:color="auto" w:fill="FFFF00"/>
-        </w:rPr>
-        <w:t>Tahun</w:t>
-      </w:r>
-      <w:r>
-        <w:rPr>
-          <w:spacing w:val="12"/>
-          <w:sz w:val="18"/>
-          <w:shd w:val="clear" w:color="auto" w:fill="FFFF00"/>
-        </w:rPr>
-        <w:t xml:space="preserve"> </w:t>
-      </w:r>
-      <w:r>
-        <w:rPr>
-          <w:sz w:val="18"/>
-        </w:rPr>
-        <w:t>dan</w:t>
-      </w:r>
-      <w:r>
-        <w:rPr>
-          <w:spacing w:val="12"/>
-          <w:sz w:val="18"/>
-        </w:rPr>
-        <w:t xml:space="preserve"> </w:t>
-      </w:r>
-      <w:r>
-        <w:rPr>
-          <w:b/>
-          <w:sz w:val="18"/>
-        </w:rPr>
-        <w:t>PIHAK</w:t>
-      </w:r>
-      <w:r>
-        <w:rPr>
-          <w:b/>
-          <w:spacing w:val="-2"/>
-          <w:sz w:val="18"/>
-        </w:rPr>
-        <w:t xml:space="preserve"> </w:t>
-      </w:r>
-      <w:r>
-        <w:rPr>
-          <w:b/>
-          <w:sz w:val="18"/>
-        </w:rPr>
-        <w:t>PENYEDIA</w:t>
-      </w:r>
-      <w:r>
-        <w:rPr>
-          <w:b/>
-          <w:spacing w:val="-2"/>
-          <w:sz w:val="18"/>
-        </w:rPr>
-        <w:t xml:space="preserve"> </w:t>
-      </w:r>
-      <w:r>
-        <w:rPr>
-          <w:sz w:val="18"/>
-        </w:rPr>
-        <w:t>dengan</w:t>
-      </w:r>
-      <w:r>
-        <w:rPr>
-          <w:spacing w:val="-2"/>
-          <w:sz w:val="18"/>
-        </w:rPr>
-        <w:t xml:space="preserve"> </w:t>
-      </w:r>
-      <w:r>
-        <w:rPr>
-          <w:sz w:val="18"/>
-        </w:rPr>
-        <w:t>ini</w:t>
-      </w:r>
-      <w:r>
-        <w:rPr>
-          <w:spacing w:val="-3"/>
-          <w:sz w:val="18"/>
-        </w:rPr>
-        <w:t xml:space="preserve"> </w:t>
-      </w:r>
-      <w:r>
-        <w:rPr>
-          <w:sz w:val="18"/>
-        </w:rPr>
-        <w:t>setuju</w:t>
-      </w:r>
-      <w:r>
-        <w:rPr>
-          <w:spacing w:val="-2"/>
-          <w:sz w:val="18"/>
-        </w:rPr>
-        <w:t xml:space="preserve"> </w:t>
-      </w:r>
-      <w:r>
-        <w:rPr>
-          <w:sz w:val="18"/>
-        </w:rPr>
-        <w:t>pembayaran</w:t>
-      </w:r>
-      <w:r>
-        <w:rPr>
-          <w:spacing w:val="-3"/>
-          <w:sz w:val="18"/>
-        </w:rPr>
-        <w:t xml:space="preserve"> </w:t>
-      </w:r>
-      <w:r>
-        <w:rPr>
-          <w:sz w:val="18"/>
-        </w:rPr>
-        <w:t>dimaksud</w:t>
-      </w:r>
-      <w:r>
-        <w:rPr>
-          <w:spacing w:val="-60"/>
-          <w:sz w:val="18"/>
-        </w:rPr>
-        <w:t xml:space="preserve"> </w:t>
-      </w:r>
-      <w:r>
-        <w:rPr>
           <w:sz w:val="18"/>
         </w:rPr>
         <w:t>sudah</w:t>
@@ -5288,17 +4767,7 @@
           <w:sz w:val="18"/>
           <w:lang w:val="en-US" w:eastAsia="ja-JP"/>
         </w:rPr>
-        <w:t xml:space="preserve"> termasuk biaya ${included</w:t>
-      </w:r>
-      <w:bookmarkStart w:id="0" w:name="_GoBack"/>
-      <w:bookmarkEnd w:id="0"/>
-      <w:r>
-        <w:rPr>
-          <w:rFonts w:hint="eastAsia" w:eastAsia="MS Mincho"/>
-          <w:sz w:val="18"/>
-          <w:lang w:val="en-US" w:eastAsia="ja-JP"/>
-        </w:rPr>
-        <w:t xml:space="preserve">} </w:t>
+        <w:t xml:space="preserve"> termasuk biaya ${included_fees} </w:t>
       </w:r>
       <w:r>
         <w:rPr>
@@ -5844,6 +5313,23 @@
       <w:pPr>
         <w:pStyle w:val="2"/>
         <w:ind w:left="2911" w:right="2949"/>
+        <w:rPr>
+          <w:rFonts w:hint="default" w:eastAsia="MS Mincho"/>
+          <w:lang w:val="en-US" w:eastAsia="ja-JP"/>
+        </w:rPr>
+      </w:pPr>
+      <w:r>
+        <w:rPr>
+          <w:rFonts w:hint="eastAsia" w:eastAsia="MS Mincho"/>
+          <w:lang w:val="en-US" w:eastAsia="ja-JP"/>
+        </w:rPr>
+        <w:t>PASAL 5</w:t>
+      </w:r>
+    </w:p>
+    <w:p>
+      <w:pPr>
+        <w:pStyle w:val="2"/>
+        <w:ind w:left="2911" w:right="2949"/>
       </w:pPr>
       <w:r>
         <w:pict>
@@ -6261,85 +5747,22 @@
       </w:r>
       <w:r>
         <w:rPr>
-          <w:b/>
-          <w:spacing w:val="1"/>
-          <w:sz w:val="18"/>
-        </w:rPr>
-        <w:t xml:space="preserve"> </w:t>
-      </w:r>
-      <w:r>
-        <w:rPr>
-          <w:sz w:val="18"/>
-          <w:shd w:val="clear" w:color="auto" w:fill="FFFF00"/>
-        </w:rPr>
-        <w:t>setiap</w:t>
-      </w:r>
-      <w:r>
-        <w:rPr>
-          <w:spacing w:val="1"/>
-          <w:sz w:val="18"/>
-          <w:shd w:val="clear" w:color="auto" w:fill="FFFF00"/>
-        </w:rPr>
-        <w:t xml:space="preserve"> </w:t>
-      </w:r>
-      <w:r>
-        <w:rPr>
-          <w:sz w:val="18"/>
-          <w:shd w:val="clear" w:color="auto" w:fill="FFFF00"/>
-        </w:rPr>
-        <w:t>tanggal</w:t>
-      </w:r>
-      <w:r>
-        <w:rPr>
-          <w:spacing w:val="1"/>
-          <w:sz w:val="18"/>
-          <w:shd w:val="clear" w:color="auto" w:fill="FFFF00"/>
-        </w:rPr>
-        <w:t xml:space="preserve"> </w:t>
-      </w:r>
-      <w:r>
-        <w:rPr>
-          <w:sz w:val="18"/>
-          <w:shd w:val="clear" w:color="auto" w:fill="FFFF00"/>
-        </w:rPr>
-        <w:t>5</w:t>
-      </w:r>
-      <w:r>
-        <w:rPr>
-          <w:spacing w:val="1"/>
-          <w:sz w:val="18"/>
-          <w:shd w:val="clear" w:color="auto" w:fill="FFFF00"/>
-        </w:rPr>
-        <w:t xml:space="preserve"> </w:t>
-      </w:r>
-      <w:r>
-        <w:rPr>
-          <w:sz w:val="18"/>
-          <w:shd w:val="clear" w:color="auto" w:fill="FFFF00"/>
-        </w:rPr>
-        <w:t>(lima)</w:t>
-      </w:r>
-      <w:r>
-        <w:rPr>
-          <w:spacing w:val="1"/>
-          <w:sz w:val="18"/>
-          <w:shd w:val="clear" w:color="auto" w:fill="FFFF00"/>
-        </w:rPr>
-        <w:t xml:space="preserve"> </w:t>
-      </w:r>
-      <w:r>
-        <w:rPr>
-          <w:sz w:val="18"/>
-          <w:shd w:val="clear" w:color="auto" w:fill="FFFF00"/>
-        </w:rPr>
-        <w:t>bulan</w:t>
-      </w:r>
-      <w:r>
-        <w:rPr>
-          <w:spacing w:val="1"/>
-          <w:sz w:val="18"/>
-        </w:rPr>
-        <w:t xml:space="preserve"> </w:t>
+          <w:rFonts w:hint="eastAsia" w:eastAsia="MS Mincho"/>
+          <w:b/>
+          <w:sz w:val="18"/>
+          <w:lang w:val="en-US" w:eastAsia="ja-JP"/>
+        </w:rPr>
+        <w:t xml:space="preserve"> </w:t>
+      </w:r>
+      <w:r>
+        <w:rPr>
+          <w:rFonts w:hint="eastAsia" w:eastAsia="MS Mincho"/>
+          <w:b w:val="0"/>
+          <w:bCs/>
+          <w:sz w:val="18"/>
+          <w:lang w:val="en-US" w:eastAsia="ja-JP"/>
+        </w:rPr>
+        <w:t xml:space="preserve">setiap tanggal ${billing_due_date} setiap bulannya </w:t>
       </w:r>
       <w:r>
         <w:rPr>
@@ -6540,271 +5963,43 @@
       </w:pPr>
       <w:r>
         <w:rPr>
-          <w:b/>
-          <w:sz w:val="18"/>
-          <w:shd w:val="clear" w:color="auto" w:fill="FFFF00"/>
-        </w:rPr>
-        <w:t>PIHAK</w:t>
-      </w:r>
-      <w:r>
-        <w:rPr>
-          <w:b/>
-          <w:spacing w:val="1"/>
-          <w:sz w:val="18"/>
-          <w:shd w:val="clear" w:color="auto" w:fill="FFFF00"/>
-        </w:rPr>
-        <w:t xml:space="preserve"> </w:t>
-      </w:r>
-      <w:r>
-        <w:rPr>
-          <w:b/>
-          <w:sz w:val="18"/>
-          <w:shd w:val="clear" w:color="auto" w:fill="FFFF00"/>
-        </w:rPr>
-        <w:t>PENGGUNA</w:t>
-      </w:r>
-      <w:r>
-        <w:rPr>
-          <w:b/>
-          <w:spacing w:val="1"/>
-          <w:sz w:val="18"/>
-          <w:shd w:val="clear" w:color="auto" w:fill="FFFF00"/>
-        </w:rPr>
-        <w:t xml:space="preserve"> </w:t>
-      </w:r>
-      <w:r>
-        <w:rPr>
-          <w:sz w:val="18"/>
-          <w:shd w:val="clear" w:color="auto" w:fill="FFFF00"/>
-        </w:rPr>
-        <w:t>membayar</w:t>
-      </w:r>
-      <w:r>
-        <w:rPr>
-          <w:spacing w:val="1"/>
-          <w:sz w:val="18"/>
-          <w:shd w:val="clear" w:color="auto" w:fill="FFFF00"/>
-        </w:rPr>
-        <w:t xml:space="preserve"> </w:t>
-      </w:r>
-      <w:r>
-        <w:rPr>
-          <w:sz w:val="18"/>
-          <w:shd w:val="clear" w:color="auto" w:fill="FFFF00"/>
-        </w:rPr>
-        <w:t>kepada</w:t>
-      </w:r>
-      <w:r>
-        <w:rPr>
-          <w:spacing w:val="1"/>
-          <w:sz w:val="18"/>
-          <w:shd w:val="clear" w:color="auto" w:fill="FFFF00"/>
-        </w:rPr>
-        <w:t xml:space="preserve"> </w:t>
-      </w:r>
-      <w:r>
-        <w:rPr>
-          <w:b/>
-          <w:sz w:val="18"/>
-          <w:shd w:val="clear" w:color="auto" w:fill="FFFF00"/>
-        </w:rPr>
-        <w:t>PIHAK</w:t>
-      </w:r>
-      <w:r>
-        <w:rPr>
-          <w:b/>
-          <w:spacing w:val="1"/>
-          <w:sz w:val="18"/>
-          <w:shd w:val="clear" w:color="auto" w:fill="FFFF00"/>
-        </w:rPr>
-        <w:t xml:space="preserve"> </w:t>
-      </w:r>
-      <w:r>
-        <w:rPr>
-          <w:b/>
-          <w:sz w:val="18"/>
-          <w:shd w:val="clear" w:color="auto" w:fill="FFFF00"/>
-        </w:rPr>
-        <w:t>PENYEDIA</w:t>
-      </w:r>
-      <w:r>
-        <w:rPr>
-          <w:b/>
-          <w:spacing w:val="1"/>
-          <w:sz w:val="18"/>
-          <w:shd w:val="clear" w:color="auto" w:fill="FFFF00"/>
-        </w:rPr>
-        <w:t xml:space="preserve"> </w:t>
-      </w:r>
-      <w:r>
-        <w:rPr>
-          <w:sz w:val="18"/>
-          <w:shd w:val="clear" w:color="auto" w:fill="FFFF00"/>
-        </w:rPr>
-        <w:t>tagihan</w:t>
-      </w:r>
-      <w:r>
-        <w:rPr>
-          <w:spacing w:val="1"/>
-          <w:sz w:val="18"/>
-          <w:shd w:val="clear" w:color="auto" w:fill="FFFF00"/>
-        </w:rPr>
-        <w:t xml:space="preserve"> </w:t>
-      </w:r>
-      <w:r>
-        <w:rPr>
-          <w:sz w:val="18"/>
-          <w:shd w:val="clear" w:color="auto" w:fill="FFFF00"/>
-        </w:rPr>
-        <w:t>bulanan</w:t>
-      </w:r>
-      <w:r>
-        <w:rPr>
-          <w:spacing w:val="1"/>
-          <w:sz w:val="18"/>
-        </w:rPr>
-        <w:t xml:space="preserve"> </w:t>
-      </w:r>
-      <w:r>
-        <w:rPr>
-          <w:sz w:val="18"/>
-          <w:shd w:val="clear" w:color="auto" w:fill="FFFF00"/>
-        </w:rPr>
-        <w:t>selambat-lambatnya</w:t>
-      </w:r>
-      <w:r>
-        <w:rPr>
-          <w:spacing w:val="1"/>
-          <w:sz w:val="18"/>
-          <w:shd w:val="clear" w:color="auto" w:fill="FFFF00"/>
-        </w:rPr>
-        <w:t xml:space="preserve"> </w:t>
-      </w:r>
-      <w:r>
-        <w:rPr>
-          <w:sz w:val="18"/>
-          <w:shd w:val="clear" w:color="auto" w:fill="FFFF00"/>
-        </w:rPr>
-        <w:t>14</w:t>
-      </w:r>
-      <w:r>
-        <w:rPr>
-          <w:spacing w:val="1"/>
-          <w:sz w:val="18"/>
-          <w:shd w:val="clear" w:color="auto" w:fill="FFFF00"/>
-        </w:rPr>
-        <w:t xml:space="preserve"> </w:t>
-      </w:r>
-      <w:r>
-        <w:rPr>
-          <w:sz w:val="18"/>
-          <w:shd w:val="clear" w:color="auto" w:fill="FFFF00"/>
-        </w:rPr>
-        <w:t>(empat</w:t>
-      </w:r>
-      <w:r>
-        <w:rPr>
-          <w:spacing w:val="1"/>
-          <w:sz w:val="18"/>
-          <w:shd w:val="clear" w:color="auto" w:fill="FFFF00"/>
-        </w:rPr>
-        <w:t xml:space="preserve"> </w:t>
-      </w:r>
-      <w:r>
-        <w:rPr>
-          <w:sz w:val="18"/>
-          <w:shd w:val="clear" w:color="auto" w:fill="FFFF00"/>
-        </w:rPr>
-        <w:t>belas)</w:t>
-      </w:r>
-      <w:r>
-        <w:rPr>
-          <w:spacing w:val="1"/>
-          <w:sz w:val="18"/>
-          <w:shd w:val="clear" w:color="auto" w:fill="FFFF00"/>
-        </w:rPr>
-        <w:t xml:space="preserve"> </w:t>
-      </w:r>
-      <w:r>
-        <w:rPr>
-          <w:sz w:val="18"/>
-          <w:shd w:val="clear" w:color="auto" w:fill="FFFF00"/>
-        </w:rPr>
-        <w:t>hari</w:t>
-      </w:r>
-      <w:r>
-        <w:rPr>
-          <w:spacing w:val="1"/>
-          <w:sz w:val="18"/>
-          <w:shd w:val="clear" w:color="auto" w:fill="FFFF00"/>
-        </w:rPr>
-        <w:t xml:space="preserve"> </w:t>
-      </w:r>
-      <w:r>
-        <w:rPr>
-          <w:sz w:val="18"/>
-          <w:shd w:val="clear" w:color="auto" w:fill="FFFF00"/>
-        </w:rPr>
-        <w:t>sejak</w:t>
-      </w:r>
-      <w:r>
-        <w:rPr>
-          <w:spacing w:val="1"/>
-          <w:sz w:val="18"/>
-          <w:shd w:val="clear" w:color="auto" w:fill="FFFF00"/>
-        </w:rPr>
-        <w:t xml:space="preserve"> </w:t>
-      </w:r>
-      <w:r>
-        <w:rPr>
-          <w:sz w:val="18"/>
-          <w:shd w:val="clear" w:color="auto" w:fill="FFFF00"/>
-        </w:rPr>
-        <w:t>diterimanya</w:t>
-      </w:r>
-      <w:r>
-        <w:rPr>
-          <w:spacing w:val="1"/>
-          <w:sz w:val="18"/>
-          <w:shd w:val="clear" w:color="auto" w:fill="FFFF00"/>
-        </w:rPr>
-        <w:t xml:space="preserve"> </w:t>
-      </w:r>
-      <w:r>
-        <w:rPr>
-          <w:sz w:val="18"/>
-          <w:shd w:val="clear" w:color="auto" w:fill="FFFF00"/>
-        </w:rPr>
-        <w:t>kwitansi</w:t>
-      </w:r>
-      <w:r>
-        <w:rPr>
-          <w:spacing w:val="1"/>
-          <w:sz w:val="18"/>
-          <w:shd w:val="clear" w:color="auto" w:fill="FFFF00"/>
-        </w:rPr>
-        <w:t xml:space="preserve"> </w:t>
-      </w:r>
-      <w:r>
-        <w:rPr>
-          <w:sz w:val="18"/>
-          <w:shd w:val="clear" w:color="auto" w:fill="FFFF00"/>
-        </w:rPr>
-        <w:t>dan kelengkapan</w:t>
-      </w:r>
-      <w:r>
-        <w:rPr>
-          <w:spacing w:val="1"/>
-          <w:sz w:val="18"/>
-        </w:rPr>
-        <w:t xml:space="preserve"> </w:t>
-      </w:r>
-      <w:r>
-        <w:rPr>
-          <w:sz w:val="18"/>
-          <w:shd w:val="clear" w:color="auto" w:fill="FFFF00"/>
-        </w:rPr>
-        <w:t>lainnya.</w:t>
+          <w:rFonts w:hint="eastAsia" w:eastAsia="MS Mincho"/>
+          <w:b/>
+          <w:bCs/>
+          <w:sz w:val="18"/>
+          <w:lang w:val="en-US" w:eastAsia="ja-JP"/>
+        </w:rPr>
+        <w:t xml:space="preserve">PIHAK PENGGUNA </w:t>
+      </w:r>
+      <w:r>
+        <w:rPr>
+          <w:rFonts w:hint="eastAsia" w:eastAsia="MS Mincho"/>
+          <w:b w:val="0"/>
+          <w:bCs w:val="0"/>
+          <w:sz w:val="18"/>
+          <w:lang w:val="en-US" w:eastAsia="ja-JP"/>
+        </w:rPr>
+        <w:t xml:space="preserve">membayar kepada </w:t>
+      </w:r>
+      <w:r>
+        <w:rPr>
+          <w:rFonts w:hint="eastAsia" w:eastAsia="MS Mincho"/>
+          <w:b/>
+          <w:bCs/>
+          <w:sz w:val="18"/>
+          <w:lang w:val="en-US" w:eastAsia="ja-JP"/>
+        </w:rPr>
+        <w:t xml:space="preserve">PIHAK PENYEDIA </w:t>
+      </w:r>
+      <w:r>
+        <w:rPr>
+          <w:rFonts w:hint="eastAsia" w:eastAsia="MS Mincho"/>
+          <w:b w:val="0"/>
+          <w:bCs w:val="0"/>
+          <w:sz w:val="18"/>
+          <w:lang w:val="en-US" w:eastAsia="ja-JP"/>
+        </w:rPr>
+        <w:t>tagihan bulanan selambat-lambatnya ${billing_days} hari sejak diterimanya kwitansi dan kelengkapan lainnya.</w:t>
       </w:r>
     </w:p>
     <w:p>
@@ -12553,15 +11748,32 @@
               <w:rPr>
                 <w:sz w:val="18"/>
               </w:rPr>
-              <w:t>setiap tanggal 5 tiap</w:t>
-            </w:r>
-            <w:r>
-              <w:rPr>
-                <w:spacing w:val="-61"/>
-                <w:sz w:val="18"/>
-              </w:rPr>
-              <w:t xml:space="preserve"> </w:t>
-            </w:r>
+              <w:t xml:space="preserve">setiap tanggal </w:t>
+            </w:r>
+            <w:r>
+              <w:rPr>
+                <w:rFonts w:hint="eastAsia" w:eastAsia="MS Mincho"/>
+                <w:sz w:val="18"/>
+                <w:lang w:val="en-US" w:eastAsia="ja-JP"/>
+              </w:rPr>
+              <w:t>${billing_due_date}</w:t>
+            </w:r>
+            <w:r>
+              <w:rPr>
+                <w:sz w:val="18"/>
+              </w:rPr>
+              <w:t xml:space="preserve"> ti</w:t>
+            </w:r>
+            <w:r>
+              <w:rPr>
+                <w:rFonts w:hint="eastAsia" w:eastAsia="MS Mincho"/>
+                <w:sz w:val="18"/>
+                <w:lang w:val="en-US" w:eastAsia="ja-JP"/>
+              </w:rPr>
+              <w:t xml:space="preserve">ap </w:t>
+            </w:r>
+            <w:bookmarkStart w:id="0" w:name="_GoBack"/>
+            <w:bookmarkEnd w:id="0"/>
             <w:r>
               <w:rPr>
                 <w:sz w:val="18"/>
@@ -15986,7 +15198,21 @@
         <w:rPr>
           <w:sz w:val="18"/>
         </w:rPr>
-        <w:t>akan dituangkan dalam suatu addendum yang menjadi satu kesatuan dan bagian yang tak</w:t>
+        <w:t xml:space="preserve">akan dituangkan dalam suatu </w:t>
+      </w:r>
+      <w:r>
+        <w:rPr>
+          <w:rFonts w:hint="eastAsia" w:eastAsia="MS Mincho"/>
+          <w:sz w:val="18"/>
+          <w:lang w:eastAsia="ja-JP"/>
+        </w:rPr>
+        <w:t>adendum</w:t>
+      </w:r>
+      <w:r>
+        <w:rPr>
+          <w:sz w:val="18"/>
+        </w:rPr>
+        <w:t xml:space="preserve"> yang menjadi satu kesatuan dan bagian yang tak</w:t>
       </w:r>
       <w:r>
         <w:rPr>
@@ -16167,10 +15393,12 @@
       </w:pPr>
       <w:r>
         <w:rPr>
-          <w:b/>
-          <w:sz w:val="18"/>
-        </w:rPr>
-        <w:t>PT. MOTIO LABS INDONESIA</w:t>
+          <w:rFonts w:hint="eastAsia" w:eastAsia="MS Mincho"/>
+          <w:b/>
+          <w:sz w:val="18"/>
+          <w:lang w:val="en-US" w:eastAsia="ja-JP"/>
+        </w:rPr>
+        <w:t>${perusahaan_client}</w:t>
       </w:r>
     </w:p>
     <w:p>
@@ -16284,11 +15512,13 @@
       </w:pPr>
       <w:r>
         <w:rPr>
+          <w:rFonts w:hint="eastAsia" w:eastAsia="MS Mincho"/>
           <w:b/>
           <w:sz w:val="18"/>
           <w:u w:val="single"/>
-        </w:rPr>
-        <w:t>M. INDRA NUGRAHA</w:t>
+          <w:lang w:val="en-US" w:eastAsia="ja-JP"/>
+        </w:rPr>
+        <w:t>${employee_name}</w:t>
       </w:r>
     </w:p>
     <w:p>
@@ -16299,7 +15529,11 @@
         <w:jc w:val="center"/>
       </w:pPr>
       <w:r>
-        <w:t>Direktur</w:t>
+        <w:rPr>
+          <w:rFonts w:hint="eastAsia" w:eastAsia="MS Mincho"/>
+          <w:lang w:val="en-US" w:eastAsia="ja-JP"/>
+        </w:rPr>
+        <w:t>${employee_position}</w:t>
       </w:r>
     </w:p>
     <w:p>
@@ -16326,11 +15560,13 @@
       </w:pPr>
       <w:r>
         <w:rPr>
+          <w:rFonts w:hint="eastAsia" w:eastAsia="MS Mincho"/>
           <w:b/>
           <w:sz w:val="18"/>
           <w:u w:val="single"/>
-        </w:rPr>
-        <w:t>Deddy Novrandianto</w:t>
+          <w:lang w:val="en-US" w:eastAsia="ja-JP"/>
+        </w:rPr>
+        <w:t>${client_name}</w:t>
       </w:r>
     </w:p>
     <w:p>
@@ -16339,9 +15575,17 @@
         <w:spacing w:before="109"/>
         <w:ind w:left="1303" w:right="1677"/>
         <w:jc w:val="center"/>
-      </w:pPr>
-      <w:r>
-        <w:t>Direktur</w:t>
+        <w:rPr>
+          <w:rFonts w:hint="default" w:eastAsia="MS Mincho"/>
+          <w:lang w:val="en-US" w:eastAsia="ja-JP"/>
+        </w:rPr>
+      </w:pPr>
+      <w:r>
+        <w:rPr>
+          <w:rFonts w:hint="eastAsia" w:eastAsia="MS Mincho"/>
+          <w:lang w:val="en-US" w:eastAsia="ja-JP"/>
+        </w:rPr>
+        <w:t>${client_position}</w:t>
       </w:r>
     </w:p>
     <w:sectPr>
@@ -16843,20 +16087,13 @@
               <w:p>
                 <w:pPr>
                   <w:spacing w:before="20"/>
-                  <w:ind w:left="20" w:right="0" w:firstLine="0"/>
+                  <w:ind w:right="0"/>
                   <w:jc w:val="left"/>
                   <w:rPr>
                     <w:b/>
                     <w:sz w:val="18"/>
                   </w:rPr>
                 </w:pPr>
-                <w:r>
-                  <w:rPr>
-                    <w:b/>
-                    <w:sz w:val="18"/>
-                  </w:rPr>
-                  <w:t>PASAL 3</w:t>
-                </w:r>
               </w:p>
             </w:txbxContent>
           </v:textbox>
@@ -16929,9 +16166,9 @@
         <v:shape id="_x0000_s2050" o:spid="_x0000_s2050" o:spt="202" type="#_x0000_t202" style="position:absolute;left:0pt;margin-left:283.9pt;margin-top:78.6pt;height:12.95pt;width:44.2pt;mso-position-horizontal-relative:page;mso-position-vertical-relative:page;z-index:-251654144;mso-width-relative:page;mso-height-relative:page;" filled="f" stroked="f" coordsize="21600,21600">
           <v:path/>
           <v:fill on="f" focussize="0,0"/>
-          <v:stroke on="f" joinstyle="miter"/>
+          <v:stroke on="f"/>
           <v:imagedata o:title=""/>
-          <o:lock v:ext="edit"/>
+          <o:lock v:ext="edit" aspectratio="f"/>
           <v:textbox inset="0mm,0mm,0mm,0mm">
             <w:txbxContent>
               <w:p>
@@ -16944,13 +16181,6 @@
                     <w:sz w:val="18"/>
                   </w:rPr>
                 </w:pPr>
-                <w:r>
-                  <w:rPr>
-                    <w:b/>
-                    <w:sz w:val="18"/>
-                  </w:rPr>
-                  <w:t>PASAL 5</w:t>
-                </w:r>
               </w:p>
             </w:txbxContent>
           </v:textbox>

</xml_diff>

<commit_message>
generate word popks, per tiga done
</commit_message>
<xml_diff>
--- a/public/draft_popks.docx
+++ b/public/draft_popks.docx
@@ -7,7 +7,7 @@
         <w:pStyle w:val="2"/>
         <w:spacing w:before="182" w:line="360" w:lineRule="auto"/>
         <w:ind w:left="2873" w:right="2909" w:firstLine="595"/>
-        <w:jc w:val="left"/>
+        <w:jc w:val="center"/>
         <w:rPr>
           <w:rFonts w:hint="default" w:eastAsia="MS Mincho"/>
           <w:lang w:val="en-US" w:eastAsia="ja-JP"/>
@@ -21,6 +21,24 @@
           <w:spacing w:val="1"/>
         </w:rPr>
         <w:t xml:space="preserve"> </w:t>
+      </w:r>
+      <w:r>
+        <w:rPr>
+          <w:rFonts w:hint="eastAsia" w:eastAsia="MS Mincho"/>
+          <w:spacing w:val="1"/>
+          <w:lang w:val="en-US" w:eastAsia="ja-JP"/>
+        </w:rPr>
+        <w:tab/>
+        <w:t/>
+      </w:r>
+      <w:r>
+        <w:rPr>
+          <w:rFonts w:hint="eastAsia" w:eastAsia="MS Mincho"/>
+          <w:spacing w:val="1"/>
+          <w:lang w:val="en-US" w:eastAsia="ja-JP"/>
+        </w:rPr>
+        <w:tab/>
+        <w:t xml:space="preserve">   </w:t>
       </w:r>
       <w:r>
         <w:t>ANTARA</w:t>
@@ -37,7 +55,7 @@
           <w:spacing w:val="-4"/>
           <w:lang w:val="en-US" w:eastAsia="ja-JP"/>
         </w:rPr>
-        <w:t>${perusahaan_client}</w:t>
+        <w:t>${client_company}</w:t>
       </w:r>
     </w:p>
     <w:p>
@@ -3871,7 +3889,7 @@
           <w:sz w:val="18"/>
           <w:lang w:val="en-US" w:eastAsia="ja-JP"/>
         </w:rPr>
-        <w:t>{month}</w:t>
+        <w:t>${month}</w:t>
       </w:r>
       <w:r>
         <w:rPr>
@@ -10014,7 +10032,17 @@
         <w:t xml:space="preserve"> </w:t>
       </w:r>
       <w:r>
-        <w:t>bedasarkan</w:t>
+        <w:t>be</w:t>
+      </w:r>
+      <w:r>
+        <w:rPr>
+          <w:rFonts w:hint="eastAsia" w:eastAsia="MS Mincho"/>
+          <w:lang w:val="en-US" w:eastAsia="ja-JP"/>
+        </w:rPr>
+        <w:t>r</w:t>
+      </w:r>
+      <w:r>
+        <w:t>dasarkan</w:t>
       </w:r>
       <w:r>
         <w:rPr>
@@ -11772,8 +11800,6 @@
               </w:rPr>
               <w:t xml:space="preserve">ap </w:t>
             </w:r>
-            <w:bookmarkStart w:id="0" w:name="_GoBack"/>
-            <w:bookmarkEnd w:id="0"/>
             <w:r>
               <w:rPr>
                 <w:sz w:val="18"/>
@@ -15378,7 +15404,12 @@
         <w:br w:type="column"/>
       </w:r>
       <w:r>
-        <w:t>PIHAK PENGGUNA</w:t>
+        <w:t>PIH</w:t>
+      </w:r>
+      <w:bookmarkStart w:id="0" w:name="_GoBack"/>
+      <w:bookmarkEnd w:id="0"/>
+      <w:r>
+        <w:t>AK PENGGUNA</w:t>
       </w:r>
     </w:p>
     <w:p>
@@ -15398,7 +15429,7 @@
           <w:sz w:val="18"/>
           <w:lang w:val="en-US" w:eastAsia="ja-JP"/>
         </w:rPr>
-        <w:t>${perusahaan_client}</w:t>
+        <w:t>${client_company}</w:t>
       </w:r>
     </w:p>
     <w:p>
@@ -15518,7 +15549,7 @@
           <w:u w:val="single"/>
           <w:lang w:val="en-US" w:eastAsia="ja-JP"/>
         </w:rPr>
-        <w:t>${employee_name}</w:t>
+        <w:t>${jagooit_director}</w:t>
       </w:r>
     </w:p>
     <w:p>
@@ -15527,13 +15558,17 @@
         <w:spacing w:before="109"/>
         <w:ind w:left="1302" w:right="20"/>
         <w:jc w:val="center"/>
+        <w:rPr>
+          <w:rFonts w:hint="default" w:eastAsia="MS Mincho"/>
+          <w:lang w:val="en-US" w:eastAsia="ja-JP"/>
+        </w:rPr>
       </w:pPr>
       <w:r>
         <w:rPr>
           <w:rFonts w:hint="eastAsia" w:eastAsia="MS Mincho"/>
           <w:lang w:val="en-US" w:eastAsia="ja-JP"/>
         </w:rPr>
-        <w:t>${employee_position}</w:t>
+        <w:t>Direktur</w:t>
       </w:r>
     </w:p>
     <w:p>
@@ -15566,7 +15601,7 @@
           <w:u w:val="single"/>
           <w:lang w:val="en-US" w:eastAsia="ja-JP"/>
         </w:rPr>
-        <w:t>${client_name}</w:t>
+        <w:t>${client_director}</w:t>
       </w:r>
     </w:p>
     <w:p>
@@ -15585,7 +15620,7 @@
           <w:rFonts w:hint="eastAsia" w:eastAsia="MS Mincho"/>
           <w:lang w:val="en-US" w:eastAsia="ja-JP"/>
         </w:rPr>
-        <w:t>${client_position}</w:t>
+        <w:t>Direktur</w:t>
       </w:r>
     </w:p>
     <w:sectPr>

</xml_diff>